<commit_message>
information collection started in the word file
</commit_message>
<xml_diff>
--- a/Investing.docx
+++ b/Investing.docx
@@ -6,208 +6,640 @@
       <w:pPr>
         <w:jc w:val="center"/>
         <w:rPr>
-          <w:sz w:val="44"/>
-          <w:szCs w:val="44"/>
+          <w:b/>
+          <w:color w:val="FFFFFF" w:themeColor="background1"/>
+          <w:sz w:val="72"/>
+          <w:szCs w:val="72"/>
+          <w14:shadow w14:blurRad="0" w14:dist="38100" w14:dir="2700000" w14:sx="100000" w14:sy="100000" w14:kx="0" w14:ky="0" w14:algn="tl">
+            <w14:schemeClr w14:val="accent2"/>
+          </w14:shadow>
+          <w14:textOutline w14:w="6604" w14:cap="flat" w14:cmpd="sng" w14:algn="ctr">
+            <w14:solidFill>
+              <w14:schemeClr w14:val="accent2"/>
+            </w14:solidFill>
+            <w14:prstDash w14:val="solid"/>
+            <w14:round/>
+          </w14:textOutline>
         </w:rPr>
       </w:pPr>
       <w:r>
         <w:rPr>
-          <w:sz w:val="44"/>
-          <w:szCs w:val="44"/>
+          <w:b/>
+          <w:color w:val="000000" w:themeColor="text1"/>
+          <w:sz w:val="72"/>
+          <w:szCs w:val="72"/>
+          <w14:shadow w14:blurRad="0" w14:dist="38100" w14:dir="2700000" w14:sx="100000" w14:sy="100000" w14:kx="0" w14:ky="0" w14:algn="tl">
+            <w14:schemeClr w14:val="accent2"/>
+          </w14:shadow>
+          <w14:textOutline w14:w="6604" w14:cap="flat" w14:cmpd="sng" w14:algn="ctr">
+            <w14:solidFill>
+              <w14:schemeClr w14:val="accent2"/>
+            </w14:solidFill>
+            <w14:prstDash w14:val="solid"/>
+            <w14:round/>
+          </w14:textOutline>
         </w:rPr>
         <w:t>Investing</w:t>
       </w:r>
-    </w:p>
-    <w:p>
-      <w:pPr>
+      <w:r>
         <w:rPr>
+          <w:b/>
+          <w:color w:val="000000" w:themeColor="text1"/>
+          <w:sz w:val="72"/>
+          <w:szCs w:val="72"/>
+          <w14:shadow w14:blurRad="0" w14:dist="38100" w14:dir="2700000" w14:sx="100000" w14:sy="100000" w14:kx="0" w14:ky="0" w14:algn="tl">
+            <w14:schemeClr w14:val="accent2"/>
+          </w14:shadow>
+          <w14:textOutline w14:w="6604" w14:cap="flat" w14:cmpd="sng" w14:algn="ctr">
+            <w14:solidFill>
+              <w14:schemeClr w14:val="accent2"/>
+            </w14:solidFill>
+            <w14:prstDash w14:val="solid"/>
+            <w14:round/>
+          </w14:textOutline>
+        </w:rPr>
+        <w:t>IQ</w:t>
+      </w:r>
+      <w:r>
+        <w:rPr>
+          <w:b/>
+          <w:color w:val="000000" w:themeColor="text1"/>
+          <w:sz w:val="72"/>
+          <w:szCs w:val="72"/>
+          <w14:shadow w14:blurRad="0" w14:dist="38100" w14:dir="2700000" w14:sx="100000" w14:sy="100000" w14:kx="0" w14:ky="0" w14:algn="tl">
+            <w14:schemeClr w14:val="accent2"/>
+          </w14:shadow>
+          <w14:textOutline w14:w="6604" w14:cap="flat" w14:cmpd="sng" w14:algn="ctr">
+            <w14:solidFill>
+              <w14:schemeClr w14:val="accent2"/>
+            </w14:solidFill>
+            <w14:prstDash w14:val="solid"/>
+            <w14:round/>
+          </w14:textOutline>
+        </w:rPr>
+        <w:t>-Hub</w:t>
+      </w:r>
+    </w:p>
+    <w:p>
+      <w:pPr>
+        <w:jc w:val="center"/>
+        <w:rPr>
+          <w:sz w:val="40"/>
+          <w:szCs w:val="40"/>
+        </w:rPr>
+      </w:pPr>
+      <w:r>
+        <w:rPr>
+          <w:sz w:val="40"/>
+          <w:szCs w:val="40"/>
+        </w:rPr>
+        <w:t>Sample Json file format for posting on thunder client to MongoDB</w:t>
+      </w:r>
+    </w:p>
+    <w:p>
+      <w:r>
+        <w:t>{</w:t>
+      </w:r>
+    </w:p>
+    <w:p>
+      <w:pPr>
+        <w:rPr>
+          <w:rFonts w:ascii="Times New Roman" w:eastAsia="Times New Roman" w:hAnsi="Times New Roman" w:cs="Times New Roman"/>
+          <w:kern w:val="0"/>
           <w:sz w:val="24"/>
           <w:szCs w:val="24"/>
+          <w:lang w:eastAsia="en-IN"/>
+          <w14:ligatures w14:val="none"/>
         </w:rPr>
       </w:pPr>
       <w:r>
+        <w:t>  "title": "</w:t>
+      </w:r>
+      <w:r>
         <w:rPr>
+          <w:rFonts w:ascii="Times New Roman" w:eastAsia="Times New Roman" w:hAnsi="Times New Roman" w:cs="Times New Roman"/>
+          <w:kern w:val="0"/>
           <w:sz w:val="24"/>
           <w:szCs w:val="24"/>
+          <w:lang w:eastAsia="en-IN"/>
+          <w14:ligatures w14:val="none"/>
         </w:rPr>
-        <w:t>Investing is like planting seeds for your financial future!  It's all about putting your money into things like stocks, real estate, or mutual funds with the hope of seeing it grow over time. But before you dive in, here are a few things to keep in mind:</w:t>
-      </w:r>
-    </w:p>
-    <w:p>
-      <w:pPr>
-        <w:numPr>
-          <w:ilvl w:val="0"/>
-          <w:numId w:val="2"/>
-        </w:numPr>
+        <w:t>Start Your Financial Journey: A Beginner's Guide to Stock Market Success</w:t>
+      </w:r>
+      <w:r>
+        <w:t>.",</w:t>
+      </w:r>
+    </w:p>
+    <w:p>
+      <w:r>
+        <w:t>  "topic": [</w:t>
+      </w:r>
+    </w:p>
+    <w:p>
+      <w:r>
+        <w:t>    {</w:t>
+      </w:r>
+    </w:p>
+    <w:p>
+      <w:r>
+        <w:t>      "title": "What is share? What is share market?",</w:t>
+      </w:r>
+    </w:p>
+    <w:p>
+      <w:r>
+        <w:t>      "content": [</w:t>
+      </w:r>
+    </w:p>
+    <w:p>
+      <w:r>
+        <w:t>        {</w:t>
+      </w:r>
+    </w:p>
+    <w:p>
+      <w:r>
+        <w:t>          "value": "1 When we divide the capital of any company in small</w:t>
+      </w:r>
+      <w:r>
+        <w:t>-</w:t>
+      </w:r>
+      <w:r>
+        <w:t xml:space="preserve">small equal parts. That single small part is called as Share For </w:t>
+      </w:r>
+      <w:r>
+        <w:t>e.g.</w:t>
+      </w:r>
+      <w:r>
+        <w:t xml:space="preserve"> - If there is a company named as InvestingIQ-Hub having capital of 1,000/- Rs. If we divide this in 100 equal parts with same </w:t>
+      </w:r>
+      <w:r>
+        <w:t>a</w:t>
+      </w:r>
+      <w:r>
+        <w:t xml:space="preserve">mount then single part cost 10Rs. This small part called as Share. </w:t>
+      </w:r>
+      <w:r>
         <w:rPr>
+          <w:rFonts w:ascii="Segoe UI Emoji" w:hAnsi="Segoe UI Emoji" w:cs="Segoe UI Emoji"/>
+        </w:rPr>
+        <w:t>👉</w:t>
+      </w:r>
+      <w:r>
+        <w:t xml:space="preserve"> If you have to know the total share capital of company -"</w:t>
+      </w:r>
+    </w:p>
+    <w:p>
+      <w:r>
+        <w:t>        },</w:t>
+      </w:r>
+    </w:p>
+    <w:p>
+      <w:r>
+        <w:t>        {</w:t>
+      </w:r>
+    </w:p>
+    <w:p>
+      <w:r>
+        <w:t>          "value": "2 When we divide the capital of any company in small</w:t>
+      </w:r>
+      <w:r>
+        <w:t>-</w:t>
+      </w:r>
+      <w:r>
+        <w:t xml:space="preserve">small equal parts. That single small part is called as Share For </w:t>
+      </w:r>
+      <w:r>
+        <w:t>e.g.</w:t>
+      </w:r>
+      <w:r>
+        <w:t xml:space="preserve"> - If there is a company named as </w:t>
+      </w:r>
+      <w:r>
+        <w:t>Investing</w:t>
+      </w:r>
+      <w:r>
+        <w:t>IQ</w:t>
+      </w:r>
+      <w:r>
+        <w:t xml:space="preserve">-Hub having capital of 1,000/- Rs. If we divide this in 100 equal parts with same </w:t>
+      </w:r>
+      <w:r>
+        <w:t>amount</w:t>
+      </w:r>
+      <w:r>
+        <w:t xml:space="preserve"> then single part cost 10Rs. This small part called as Share. </w:t>
+      </w:r>
+      <w:r>
+        <w:rPr>
+          <w:rFonts w:ascii="Segoe UI Emoji" w:hAnsi="Segoe UI Emoji" w:cs="Segoe UI Emoji"/>
+        </w:rPr>
+        <w:t>👉</w:t>
+      </w:r>
+      <w:r>
+        <w:t xml:space="preserve"> If you have to know the total share capital of company -"</w:t>
+      </w:r>
+    </w:p>
+    <w:p>
+      <w:r>
+        <w:t>        },</w:t>
+      </w:r>
+    </w:p>
+    <w:p>
+      <w:r>
+        <w:t>        {</w:t>
+      </w:r>
+    </w:p>
+    <w:p>
+      <w:r>
+        <w:t>          "value": "3 When we divide the capital of any company in small</w:t>
+      </w:r>
+      <w:r>
+        <w:t>-</w:t>
+      </w:r>
+      <w:r>
+        <w:t xml:space="preserve">small equal parts. That single small part is called as Share For </w:t>
+      </w:r>
+      <w:r>
+        <w:t>e.g.</w:t>
+      </w:r>
+      <w:r>
+        <w:t xml:space="preserve"> - If there is a company named as InvestingIQ-Hub having capital of 1,000/- Rs. If we divide this in 100 equal parts with same amount then single part cost 10Rs. This small part called as Share. </w:t>
+      </w:r>
+      <w:r>
+        <w:rPr>
+          <w:rFonts w:ascii="Segoe UI Emoji" w:hAnsi="Segoe UI Emoji" w:cs="Segoe UI Emoji"/>
+        </w:rPr>
+        <w:t>👉</w:t>
+      </w:r>
+      <w:r>
+        <w:t xml:space="preserve"> If you have to know the total share capital of company -"</w:t>
+      </w:r>
+    </w:p>
+    <w:p>
+      <w:r>
+        <w:t>        }</w:t>
+      </w:r>
+    </w:p>
+    <w:p>
+      <w:r>
+        <w:t>      ]</w:t>
+      </w:r>
+    </w:p>
+    <w:p>
+      <w:r>
+        <w:t>    }</w:t>
+      </w:r>
+    </w:p>
+    <w:p>
+      <w:r>
+        <w:t>  ],</w:t>
+      </w:r>
+    </w:p>
+    <w:p>
+      <w:r>
+        <w:t>  "formula": "Total share capital = Total share of company x Share price",</w:t>
+      </w:r>
+    </w:p>
+    <w:p>
+      <w:r>
+        <w:t>  "list": [</w:t>
+      </w:r>
+    </w:p>
+    <w:p>
+      <w:r>
+        <w:lastRenderedPageBreak/>
+        <w:t>    {</w:t>
+      </w:r>
+    </w:p>
+    <w:p>
+      <w:r>
+        <w:t>      "</w:t>
+      </w:r>
+      <w:r>
+        <w:t>listItem</w:t>
+      </w:r>
+      <w:r>
+        <w:t>": "</w:t>
+      </w:r>
+      <w:r>
+        <w:t>FII:</w:t>
+      </w:r>
+      <w:r>
+        <w:t xml:space="preserve"> Foreign Institutional Investor - These are the institutions invest in our financial market from outside of country which are registered or </w:t>
+      </w:r>
+      <w:r>
+        <w:t>headquartered</w:t>
+      </w:r>
+      <w:r>
+        <w:t>."</w:t>
+      </w:r>
+    </w:p>
+    <w:p>
+      <w:r>
+        <w:t>    },</w:t>
+      </w:r>
+    </w:p>
+    <w:p>
+      <w:r>
+        <w:t>    {</w:t>
+      </w:r>
+    </w:p>
+    <w:p>
+      <w:r>
+        <w:t>      "listItem": "</w:t>
+      </w:r>
+      <w:r>
+        <w:t>DII:</w:t>
+      </w:r>
+      <w:r>
+        <w:t xml:space="preserve"> Domestic Institutional Investor - Institutions or group of </w:t>
+      </w:r>
+      <w:r>
+        <w:t>investors</w:t>
+      </w:r>
+      <w:r>
+        <w:t xml:space="preserve"> who choose to invest in financial market within the country where they live. These </w:t>
+      </w:r>
+      <w:r>
+        <w:t>investment</w:t>
+      </w:r>
+      <w:r>
+        <w:t xml:space="preserve"> decisions are impacted by both political and economic trends."</w:t>
+      </w:r>
+    </w:p>
+    <w:p>
+      <w:r>
+        <w:t>    },</w:t>
+      </w:r>
+    </w:p>
+    <w:p>
+      <w:r>
+        <w:t>    {</w:t>
+      </w:r>
+    </w:p>
+    <w:p>
+      <w:r>
+        <w:t>      "listItem": "You will get more time, if you know very well about making profit."</w:t>
+      </w:r>
+    </w:p>
+    <w:p>
+      <w:r>
+        <w:t>    },</w:t>
+      </w:r>
+    </w:p>
+    <w:p>
+      <w:r>
+        <w:t>    {</w:t>
+      </w:r>
+    </w:p>
+    <w:p>
+      <w:r>
+        <w:t>      "listItem": "This business doesn't need proper place or office. You just need your Laptop or Mobile."</w:t>
+      </w:r>
+    </w:p>
+    <w:p>
+      <w:r>
+        <w:t>    },</w:t>
+      </w:r>
+    </w:p>
+    <w:p>
+      <w:r>
+        <w:t>    {</w:t>
+      </w:r>
+    </w:p>
+    <w:p>
+      <w:r>
+        <w:t>      "listItem": "</w:t>
+      </w:r>
+      <w:r>
+        <w:t>NSE:</w:t>
+      </w:r>
+      <w:r>
+        <w:t xml:space="preserve"> It is a nifty index. It contains 50 big market cap stocks, also called as NIFTY-50."</w:t>
+      </w:r>
+    </w:p>
+    <w:p>
+      <w:r>
+        <w:t>    },</w:t>
+      </w:r>
+    </w:p>
+    <w:p>
+      <w:r>
+        <w:t>    {</w:t>
+      </w:r>
+    </w:p>
+    <w:p>
+      <w:r>
+        <w:t>      "listItem": "</w:t>
+      </w:r>
+      <w:r>
+        <w:t>BSE:</w:t>
+      </w:r>
+      <w:r>
+        <w:t xml:space="preserve"> BSE is a Sensex. It </w:t>
+      </w:r>
+      <w:r>
+        <w:t>contains</w:t>
+      </w:r>
+      <w:r>
+        <w:t xml:space="preserve"> 30 big market cap stocks."</w:t>
+      </w:r>
+    </w:p>
+    <w:p>
+      <w:r>
+        <w:t>    }</w:t>
+      </w:r>
+    </w:p>
+    <w:p>
+      <w:r>
+        <w:t>  ],</w:t>
+      </w:r>
+    </w:p>
+    <w:p>
+      <w:r>
+        <w:t>  "subList": [</w:t>
+      </w:r>
+    </w:p>
+    <w:p>
+      <w:r>
+        <w:t>    {</w:t>
+      </w:r>
+    </w:p>
+    <w:p>
+      <w:r>
+        <w:t xml:space="preserve">      "subListTitle": "There are some more indexes in the </w:t>
+      </w:r>
+      <w:r>
+        <w:t>Indian</w:t>
+      </w:r>
+      <w:r>
+        <w:t xml:space="preserve"> stock </w:t>
+      </w:r>
+      <w:r>
+        <w:t>market: -</w:t>
+      </w:r>
+      <w:r>
+        <w:t>",</w:t>
+      </w:r>
+    </w:p>
+    <w:p>
+      <w:r>
+        <w:t>      "subListContent": [</w:t>
+      </w:r>
+    </w:p>
+    <w:p>
+      <w:r>
+        <w:t>        {</w:t>
+      </w:r>
+    </w:p>
+    <w:p>
+      <w:r>
+        <w:t>          "subListItem": "</w:t>
+      </w:r>
+      <w:r>
+        <w:t>Bank Nifty</w:t>
+      </w:r>
+      <w:r>
+        <w:t>"</w:t>
+      </w:r>
+    </w:p>
+    <w:p>
+      <w:r>
+        <w:t>        },</w:t>
+      </w:r>
+    </w:p>
+    <w:p>
+      <w:r>
+        <w:t>        {</w:t>
+      </w:r>
+    </w:p>
+    <w:p>
+      <w:r>
+        <w:t>          "subListItem": "</w:t>
+      </w:r>
+      <w:r>
+        <w:t>Fin Nifty</w:t>
+      </w:r>
+      <w:r>
+        <w:t>"</w:t>
+      </w:r>
+    </w:p>
+    <w:p>
+      <w:r>
+        <w:lastRenderedPageBreak/>
+        <w:t>        },</w:t>
+      </w:r>
+    </w:p>
+    <w:p>
+      <w:r>
+        <w:t>        {</w:t>
+      </w:r>
+    </w:p>
+    <w:p>
+      <w:r>
+        <w:t>          "subListItem": "</w:t>
+      </w:r>
+      <w:r>
+        <w:t>Midcap Nifty</w:t>
+      </w:r>
+      <w:r>
+        <w:t>"</w:t>
+      </w:r>
+    </w:p>
+    <w:p>
+      <w:r>
+        <w:t>        },</w:t>
+      </w:r>
+    </w:p>
+    <w:p>
+      <w:r>
+        <w:t>        {</w:t>
+      </w:r>
+    </w:p>
+    <w:p>
+      <w:r>
+        <w:t>          "subListItem": "Bankex"</w:t>
+      </w:r>
+    </w:p>
+    <w:p>
+      <w:r>
+        <w:t>        }</w:t>
+      </w:r>
+    </w:p>
+    <w:p>
+      <w:r>
+        <w:t>      ]</w:t>
+      </w:r>
+    </w:p>
+    <w:p>
+      <w:r>
+        <w:t>    }</w:t>
+      </w:r>
+    </w:p>
+    <w:p>
+      <w:r>
+        <w:t>  ]</w:t>
+      </w:r>
+    </w:p>
+    <w:p>
+      <w:r>
+        <w:t>}</w:t>
+      </w:r>
+    </w:p>
+    <w:p/>
+    <w:p/>
+    <w:p/>
+    <w:p/>
+    <w:p/>
+    <w:p/>
+    <w:p/>
+    <w:p/>
+    <w:p/>
+    <w:p/>
+    <w:p/>
+    <w:p/>
+    <w:p/>
+    <w:p/>
+    <w:p/>
+    <w:p/>
+    <w:p/>
+    <w:p/>
+    <w:p/>
+    <w:p/>
+    <w:p>
+      <w:pPr>
+        <w:spacing w:after="0" w:line="240" w:lineRule="auto"/>
+        <w:rPr>
+          <w:rFonts w:ascii="Times New Roman" w:eastAsia="Times New Roman" w:hAnsi="Times New Roman" w:cs="Times New Roman"/>
+          <w:kern w:val="0"/>
           <w:sz w:val="24"/>
           <w:szCs w:val="24"/>
+          <w:lang w:eastAsia="en-IN"/>
+          <w14:ligatures w14:val="none"/>
         </w:rPr>
       </w:pPr>
       <w:r>
         <w:rPr>
-          <w:b/>
-          <w:bCs/>
+          <w:rFonts w:ascii="Times New Roman" w:eastAsia="Times New Roman" w:hAnsi="Times New Roman" w:cs="Times New Roman"/>
+          <w:kern w:val="0"/>
           <w:sz w:val="24"/>
           <w:szCs w:val="24"/>
+          <w:highlight w:val="yellow"/>
+          <w:lang w:eastAsia="en-IN"/>
+          <w14:ligatures w14:val="none"/>
         </w:rPr>
-        <w:t>Do Your Homework</w:t>
-      </w:r>
-      <w:r>
-        <w:rPr>
-          <w:sz w:val="24"/>
-          <w:szCs w:val="24"/>
-        </w:rPr>
-        <w:t xml:space="preserve">: Just like studying for a test, it's important to research and </w:t>
-      </w:r>
-      <w:r>
-        <w:rPr>
-          <w:sz w:val="24"/>
-          <w:szCs w:val="24"/>
-        </w:rPr>
-        <w:t>analyse</w:t>
-      </w:r>
-      <w:r>
-        <w:rPr>
-          <w:sz w:val="24"/>
-          <w:szCs w:val="24"/>
-        </w:rPr>
-        <w:t xml:space="preserve"> your options. Look at market trends, company fundamentals, and financial statements to decide what's right for you.</w:t>
-      </w:r>
-    </w:p>
-    <w:p>
-      <w:pPr>
-        <w:numPr>
-          <w:ilvl w:val="0"/>
-          <w:numId w:val="2"/>
-        </w:numPr>
-        <w:rPr>
-          <w:sz w:val="24"/>
-          <w:szCs w:val="24"/>
-        </w:rPr>
-      </w:pPr>
-      <w:r>
-        <w:rPr>
-          <w:b/>
-          <w:bCs/>
-          <w:sz w:val="24"/>
-          <w:szCs w:val="24"/>
-        </w:rPr>
-        <w:t>Know Your Options</w:t>
-      </w:r>
-      <w:r>
-        <w:rPr>
-          <w:sz w:val="24"/>
-          <w:szCs w:val="24"/>
-        </w:rPr>
-        <w:t>: There are lots of ways to invest, from stocks and bonds to real estate and mutual funds. Don't worry if you're not sure where to start – we'll break it down for you!</w:t>
-      </w:r>
-    </w:p>
-    <w:p>
-      <w:pPr>
-        <w:numPr>
-          <w:ilvl w:val="0"/>
-          <w:numId w:val="2"/>
-        </w:numPr>
-        <w:rPr>
-          <w:sz w:val="24"/>
-          <w:szCs w:val="24"/>
-        </w:rPr>
-      </w:pPr>
-      <w:r>
-        <w:rPr>
-          <w:b/>
-          <w:bCs/>
-          <w:sz w:val="24"/>
-          <w:szCs w:val="24"/>
-        </w:rPr>
-        <w:t>Time is Your Friend</w:t>
-      </w:r>
-      <w:r>
-        <w:rPr>
-          <w:sz w:val="24"/>
-          <w:szCs w:val="24"/>
-        </w:rPr>
-        <w:t>: Think about your goals and how soon you want to achieve them. Whether it's short-term gains or long-term growth, your investment strategy should match your timeline.</w:t>
-      </w:r>
-    </w:p>
-    <w:p/>
-    <w:p>
-      <w:pPr>
-        <w:jc w:val="center"/>
-        <w:rPr>
-          <w:sz w:val="32"/>
-          <w:szCs w:val="32"/>
-        </w:rPr>
-      </w:pPr>
-      <w:r>
-        <w:rPr>
-          <w:sz w:val="32"/>
-          <w:szCs w:val="32"/>
-        </w:rPr>
-        <w:t>Trading</w:t>
-      </w:r>
-    </w:p>
-    <w:p>
-      <w:r>
-        <w:t>Trading is like buying and selling stuff, but instead of goods, we're talking about assets like shares or stocks. People do it to try and make a quick buck by predicting how prices will move in the short term.</w:t>
-      </w:r>
-    </w:p>
-    <w:p>
-      <w:pPr>
-        <w:numPr>
-          <w:ilvl w:val="0"/>
-          <w:numId w:val="3"/>
-        </w:numPr>
-      </w:pPr>
-      <w:r>
-        <w:rPr>
-          <w:b/>
-          <w:bCs/>
-        </w:rPr>
-        <w:t>Risk Management</w:t>
-      </w:r>
-      <w:r>
-        <w:t>: Smart traders have tricks up their sleeves to minimize losses, like setting limits on how much they're willing to lose.</w:t>
-      </w:r>
-    </w:p>
-    <w:p>
-      <w:pPr>
-        <w:numPr>
-          <w:ilvl w:val="0"/>
-          <w:numId w:val="3"/>
-        </w:numPr>
-      </w:pPr>
-      <w:r>
-        <w:rPr>
-          <w:b/>
-          <w:bCs/>
-        </w:rPr>
-        <w:t>Analysis</w:t>
-      </w:r>
-      <w:r>
-        <w:t>: Traders look at charts and patterns to guess where prices might go next. They also keep an eye on news and events that could shake things up.</w:t>
-      </w:r>
-    </w:p>
-    <w:p>
-      <w:pPr>
-        <w:numPr>
-          <w:ilvl w:val="0"/>
-          <w:numId w:val="3"/>
-        </w:numPr>
-      </w:pPr>
-      <w:r>
-        <w:rPr>
-          <w:b/>
-          <w:bCs/>
-        </w:rPr>
-        <w:t>Different Styles</w:t>
-      </w:r>
-      <w:r>
-        <w:t>: There are lots of ways to trade, from jumping in and out of positions all day to taking a more laid-back approach. It's all about finding what works best for you.</w:t>
-      </w:r>
-    </w:p>
-    <w:p/>
+        <w:lastRenderedPageBreak/>
+        <w:t>Start Your Financial Journey: A Beginner's Guide to Stock Market Success.</w:t>
+      </w:r>
+    </w:p>
+    <w:p/>
+    <w:p>
+      <w:r>
+        <w:t xml:space="preserve">If you are looking for learn the stock market then you are at correct place. </w:t>
+      </w:r>
+      <w:r>
+        <w:t>I’m going to teach you the basic and advance of investing which is very important for the future of every person who see him/her rich or financially healthy. So they can fulfil their dreams.</w:t>
+      </w:r>
+    </w:p>
     <w:sectPr>
       <w:pgSz w:w="11906" w:h="16838"/>
       <w:pgMar w:top="1440" w:right="1440" w:bottom="1440" w:left="1440" w:header="708" w:footer="708" w:gutter="0"/>

</xml_diff>

<commit_message>
more info added in the word file
</commit_message>
<xml_diff>
--- a/Investing.docx
+++ b/Investing.docx
@@ -588,6 +588,79 @@
     <w:p/>
     <w:p/>
     <w:p/>
+    <w:p>
+      <w:pPr>
+        <w:rPr>
+          <w:sz w:val="32"/>
+          <w:szCs w:val="32"/>
+        </w:rPr>
+      </w:pPr>
+      <w:r>
+        <w:rPr>
+          <w:sz w:val="32"/>
+          <w:szCs w:val="32"/>
+        </w:rPr>
+        <w:t>For about</w:t>
+      </w:r>
+    </w:p>
+    <w:p>
+      <w:pPr>
+        <w:spacing w:after="0" w:line="240" w:lineRule="auto"/>
+        <w:rPr>
+          <w:rFonts w:asciiTheme="majorHAnsi" w:eastAsia="Times New Roman" w:hAnsiTheme="majorHAnsi" w:cstheme="majorHAnsi"/>
+          <w:kern w:val="0"/>
+          <w:lang w:eastAsia="en-IN"/>
+          <w14:ligatures w14:val="none"/>
+        </w:rPr>
+      </w:pPr>
+      <w:r>
+        <w:rPr>
+          <w:rFonts w:asciiTheme="majorHAnsi" w:eastAsia="Times New Roman" w:hAnsiTheme="majorHAnsi" w:cstheme="majorHAnsi"/>
+          <w:kern w:val="0"/>
+          <w:lang w:eastAsia="en-IN"/>
+          <w14:ligatures w14:val="none"/>
+        </w:rPr>
+        <w:t xml:space="preserve">You've come to the right site if you want to learn about the stock market. I'm going to teach you the fundamentals and advanced of investing, which is crucial for everyone's future who aspires to be wealthy or in good financial standing. </w:t>
+      </w:r>
+      <w:r>
+        <w:rPr>
+          <w:rFonts w:asciiTheme="majorHAnsi" w:eastAsia="Times New Roman" w:hAnsiTheme="majorHAnsi" w:cstheme="majorHAnsi"/>
+          <w:kern w:val="0"/>
+          <w:lang w:eastAsia="en-IN"/>
+          <w14:ligatures w14:val="none"/>
+        </w:rPr>
+        <w:t>S</w:t>
+      </w:r>
+      <w:r>
+        <w:rPr>
+          <w:rFonts w:asciiTheme="majorHAnsi" w:eastAsia="Times New Roman" w:hAnsiTheme="majorHAnsi" w:cstheme="majorHAnsi"/>
+          <w:kern w:val="0"/>
+          <w:lang w:eastAsia="en-IN"/>
+          <w14:ligatures w14:val="none"/>
+        </w:rPr>
+        <w:t>o</w:t>
+      </w:r>
+      <w:r>
+        <w:rPr>
+          <w:rFonts w:asciiTheme="majorHAnsi" w:eastAsia="Times New Roman" w:hAnsiTheme="majorHAnsi" w:cstheme="majorHAnsi"/>
+          <w:kern w:val="0"/>
+          <w:lang w:eastAsia="en-IN"/>
+          <w14:ligatures w14:val="none"/>
+        </w:rPr>
+        <w:t>,</w:t>
+      </w:r>
+      <w:r>
+        <w:rPr>
+          <w:rFonts w:asciiTheme="majorHAnsi" w:eastAsia="Times New Roman" w:hAnsiTheme="majorHAnsi" w:cstheme="majorHAnsi"/>
+          <w:kern w:val="0"/>
+          <w:lang w:eastAsia="en-IN"/>
+          <w14:ligatures w14:val="none"/>
+        </w:rPr>
+        <w:t xml:space="preserve"> they can accomplish their goals.</w:t>
+      </w:r>
+    </w:p>
+    <w:p/>
+    <w:p/>
     <w:p/>
     <w:p/>
     <w:p/>
@@ -627,19 +700,140 @@
           <w:lang w:eastAsia="en-IN"/>
           <w14:ligatures w14:val="none"/>
         </w:rPr>
-        <w:lastRenderedPageBreak/>
         <w:t>Start Your Financial Journey: A Beginner's Guide to Stock Market Success.</w:t>
       </w:r>
     </w:p>
     <w:p/>
     <w:p>
       <w:r>
-        <w:t xml:space="preserve">If you are looking for learn the stock market then you are at correct place. </w:t>
-      </w:r>
-      <w:r>
-        <w:t>I’m going to teach you the basic and advance of investing which is very important for the future of every person who see him/her rich or financially healthy. So they can fulfil their dreams.</w:t>
-      </w:r>
-    </w:p>
+        <w:t xml:space="preserve">Topic: </w:t>
+      </w:r>
+      <w:r>
+        <w:t>W</w:t>
+      </w:r>
+      <w:r>
+        <w:t xml:space="preserve">hat is share? </w:t>
+      </w:r>
+      <w:r>
+        <w:t xml:space="preserve"> W</w:t>
+      </w:r>
+      <w:r>
+        <w:t>hat is share market?</w:t>
+      </w:r>
+      <w:r>
+        <w:t xml:space="preserve"> </w:t>
+      </w:r>
+    </w:p>
+    <w:p>
+      <w:r>
+        <w:t xml:space="preserve">When we divide a company's capital into small, equal parts, each part is referred to as a share. For example, suppose there is a company named XYZ with a capital of 1000 rupees. If we divide this capital into 100 equal parts with some amount, each part will cost 10 Rs. This single component is known as Share. If you want to know the company's total share capital, multiply it by the share price. </w:t>
+      </w:r>
+    </w:p>
+    <w:p>
+      <w:r>
+        <w:t xml:space="preserve">I believe you now realize that purchasing shares entails assuming a certain level of ownership in proportion to the number of shares </w:t>
+      </w:r>
+      <w:r>
+        <w:t>you</w:t>
+      </w:r>
+      <w:r>
+        <w:t xml:space="preserve"> </w:t>
+      </w:r>
+      <w:r>
+        <w:t>purchase.</w:t>
+      </w:r>
+    </w:p>
+    <w:p>
+      <w:r>
+        <w:t xml:space="preserve">Going on to the second question, you know that fruits and vegetables immediately spring to mind when you hear the word market. However, there are a few minor variations in the stock market where stock purchases and sales take place. A market is an area </w:t>
+      </w:r>
+      <w:r>
+        <w:t>were</w:t>
+      </w:r>
+      <w:r>
+        <w:t xml:space="preserve"> buying and selling takes place; since stock is traded here, the term "stock market" is used. Thus, to put it simply, a share market is a marketplace where stocks are bought and sold.</w:t>
+      </w:r>
+      <w:r>
+        <w:t xml:space="preserve"> </w:t>
+      </w:r>
+      <w:r>
+        <w:t>Buyers and sellers are the two groups of people who matter most in the market.</w:t>
+      </w:r>
+    </w:p>
+    <w:p>
+      <w:r>
+        <w:t>There are no restrictions on who can invest, whether it is a small investor or a large mutual fund, FII (Foreign Institutional Investor) or DII (Domestic Institutional Investor). FIIs are investors in our financial market who are not from the country where the company is registered or headquartered. DII are institutions or groups of investors who prefer to invest in financial assets in the country where they live. DII's investment decisions are influenced by political and economic trends.</w:t>
+      </w:r>
+    </w:p>
+    <w:p>
+      <w:r>
+        <w:rPr>
+          <w:rStyle w:val="css-0"/>
+          <w:rFonts w:ascii="Open Sans" w:hAnsi="Open Sans" w:cs="Open Sans"/>
+          <w:color w:val="252525"/>
+          <w:shd w:val="clear" w:color="auto" w:fill="FFFFFF"/>
+        </w:rPr>
+        <w:t>What </w:t>
+      </w:r>
+      <w:r>
+        <w:rPr>
+          <w:rStyle w:val="css-rh820s"/>
+          <w:rFonts w:ascii="Open Sans" w:hAnsi="Open Sans" w:cs="Open Sans"/>
+          <w:color w:val="E36B00"/>
+          <w:shd w:val="clear" w:color="auto" w:fill="FFFFFF"/>
+        </w:rPr>
+        <w:t>are </w:t>
+      </w:r>
+      <w:r>
+        <w:rPr>
+          <w:rStyle w:val="css-0"/>
+          <w:rFonts w:ascii="Open Sans" w:hAnsi="Open Sans" w:cs="Open Sans"/>
+          <w:color w:val="252525"/>
+          <w:shd w:val="clear" w:color="auto" w:fill="FFFFFF"/>
+        </w:rPr>
+        <w:t>the NSE, BSE, and other indices?</w:t>
+      </w:r>
+    </w:p>
+    <w:p>
+      <w:r>
+        <w:t>NSE: The index is the nifty. There are fifty large market cap stocks in it. Also referred to as Nifty-50.</w:t>
+      </w:r>
+    </w:p>
+    <w:p>
+      <w:r>
+        <w:t xml:space="preserve">BSE: The index is a </w:t>
+      </w:r>
+      <w:r>
+        <w:t>Sensex</w:t>
+      </w:r>
+      <w:r>
+        <w:t>. There are thirty big market cap stocks in it. Over 5,000 stocks are listed in this index.</w:t>
+      </w:r>
+    </w:p>
+    <w:p>
+      <w:r>
+        <w:t>Bank nifty:</w:t>
+      </w:r>
+    </w:p>
+    <w:p>
+      <w:r>
+        <w:t>Fin Nifty:</w:t>
+      </w:r>
+    </w:p>
+    <w:p>
+      <w:r>
+        <w:t>Midcap Nifty:</w:t>
+      </w:r>
+    </w:p>
+    <w:p>
+      <w:r>
+        <w:t>Bankex:</w:t>
+      </w:r>
+    </w:p>
+    <w:p/>
+    <w:p/>
+    <w:p/>
+    <w:p/>
     <w:sectPr>
       <w:pgSz w:w="11906" w:h="16838"/>
       <w:pgMar w:top="1440" w:right="1440" w:bottom="1440" w:left="1440" w:header="708" w:footer="708" w:gutter="0"/>
@@ -1417,6 +1611,16 @@
       <w:contextualSpacing/>
     </w:pPr>
   </w:style>
+  <w:style w:type="character" w:customStyle="1" w:styleId="css-0">
+    <w:name w:val="css-0"/>
+    <w:basedOn w:val="DefaultParagraphFont"/>
+    <w:rsid w:val="00F54E4A"/>
+  </w:style>
+  <w:style w:type="character" w:customStyle="1" w:styleId="css-rh820s">
+    <w:name w:val="css-rh820s"/>
+    <w:basedOn w:val="DefaultParagraphFont"/>
+    <w:rsid w:val="00F54E4A"/>
+  </w:style>
 </w:styles>
 </file>
 

</xml_diff>

<commit_message>
data added to mongodb
</commit_message>
<xml_diff>
--- a/Investing.docx
+++ b/Investing.docx
@@ -97,6 +97,7 @@
       </w:r>
     </w:p>
     <w:p>
+      <w:bookmarkStart w:id="0" w:name="_Hlk161374620"/>
       <w:r>
         <w:t>{</w:t>
       </w:r>
@@ -393,7 +394,15 @@
     </w:p>
     <w:p>
       <w:r>
-        <w:t>      "listItem": "This business doesn't need proper place or office. You just need your Laptop or Mobile."</w:t>
+        <w:t xml:space="preserve">      "listItem": "This business doesn't need proper place or office. You just need your </w:t>
+      </w:r>
+      <w:proofErr w:type="gramStart"/>
+      <w:r>
+        <w:t>Laptop</w:t>
+      </w:r>
+      <w:proofErr w:type="gramEnd"/>
+      <w:r>
+        <w:t xml:space="preserve"> or Mobile."</w:t>
       </w:r>
     </w:p>
     <w:p>
@@ -585,6 +594,7 @@
         <w:t>}</w:t>
       </w:r>
     </w:p>
+    <w:bookmarkEnd w:id="0"/>
     <w:p/>
     <w:p/>
     <w:p/>
@@ -726,32 +736,34 @@
     </w:p>
     <w:p>
       <w:r>
-        <w:t xml:space="preserve">When we divide a company's capital into small, equal parts, each part is referred to as a share. For example, suppose there is a company named XYZ with a capital of 1000 rupees. If we divide this capital into 100 equal parts with some amount, each part will cost 10 Rs. This single component is known as Share. If you want to know the company's total share capital, multiply it by the share price. </w:t>
-      </w:r>
-    </w:p>
-    <w:p>
+        <w:t>When we divide a company's capital into small, equal parts, each part is referred to as a share. For example, suppose there is a company named XYZ with a capital of 1000 rupees. If we divide this capital into 100 equal parts with some amount, each part will cost 10 Rs. This single component is known as Share. If you want to know the company's total share capital, multiply it by the share price.</w:t>
+      </w:r>
+    </w:p>
+    <w:p>
+      <w:bookmarkStart w:id="1" w:name="_Hlk161374729"/>
       <w:r>
         <w:t xml:space="preserve">I believe you now realize that purchasing shares entails assuming a certain level of ownership in proportion to the number of shares </w:t>
       </w:r>
+      <w:proofErr w:type="gramStart"/>
       <w:r>
         <w:t>you</w:t>
       </w:r>
+      <w:proofErr w:type="gramEnd"/>
       <w:r>
         <w:t xml:space="preserve"> </w:t>
       </w:r>
       <w:r>
-        <w:t>purchase.</w:t>
-      </w:r>
-    </w:p>
-    <w:p>
-      <w:r>
-        <w:t xml:space="preserve">Going on to the second question, you know that fruits and vegetables immediately spring to mind when you hear the word market. However, there are a few minor variations in the stock market where stock purchases and sales take place. A market is an area </w:t>
-      </w:r>
-      <w:r>
-        <w:t>were</w:t>
-      </w:r>
-      <w:r>
-        <w:t xml:space="preserve"> buying and selling takes place; since stock is traded here, the term "stock market" is used. Thus, to put it simply, a share market is a marketplace where stocks are bought and sold.</w:t>
+        <w:t>purchase</w:t>
+      </w:r>
+      <w:bookmarkEnd w:id="1"/>
+      <w:r>
+        <w:t>.</w:t>
+      </w:r>
+    </w:p>
+    <w:p>
+      <w:bookmarkStart w:id="2" w:name="_Hlk161374759"/>
+      <w:r>
+        <w:t>Going on to the second question, you know that fruits and vegetables immediately spring to mind when you hear the word market. However, there are a few minor variations in the stock market where stock purchases and sales take place. A market is an area were buying and selling takes place; since stock is traded here, the term "stock market" is used. Thus, to put it simply, a share market is a marketplace where stocks are bought and sold.</w:t>
       </w:r>
       <w:r>
         <w:t xml:space="preserve"> </w:t>
@@ -759,13 +771,17 @@
       <w:r>
         <w:t>Buyers and sellers are the two groups of people who matter most in the market.</w:t>
       </w:r>
-    </w:p>
-    <w:p>
+      <w:bookmarkEnd w:id="2"/>
+    </w:p>
+    <w:p>
+      <w:bookmarkStart w:id="3" w:name="_Hlk161374792"/>
       <w:r>
         <w:t>There are no restrictions on who can invest, whether it is a small investor or a large mutual fund, FII (Foreign Institutional Investor) or DII (Domestic Institutional Investor). FIIs are investors in our financial market who are not from the country where the company is registered or headquartered. DII are institutions or groups of investors who prefer to invest in financial assets in the country where they live. DII's investment decisions are influenced by political and economic trends.</w:t>
       </w:r>
-    </w:p>
-    <w:p>
+      <w:bookmarkEnd w:id="3"/>
+    </w:p>
+    <w:p>
+      <w:bookmarkStart w:id="4" w:name="_Hlk161374899"/>
       <w:r>
         <w:rPr>
           <w:rStyle w:val="css-0"/>
@@ -795,42 +811,77 @@
       </w:r>
     </w:p>
     <w:p>
-      <w:r>
-        <w:t>NSE: The index is the nifty. There are fifty large market cap stocks in it. Also referred to as Nifty-50.</w:t>
-      </w:r>
-    </w:p>
-    <w:p>
-      <w:r>
-        <w:t xml:space="preserve">BSE: The index is a </w:t>
-      </w:r>
-      <w:r>
-        <w:t>Sensex</w:t>
-      </w:r>
-      <w:r>
-        <w:t>. There are thirty big market cap stocks in it. Over 5,000 stocks are listed in this index.</w:t>
-      </w:r>
-    </w:p>
-    <w:p>
-      <w:r>
+      <w:bookmarkStart w:id="5" w:name="_Hlk161374936"/>
+      <w:bookmarkEnd w:id="4"/>
+      <w:r>
+        <w:t xml:space="preserve">NSE: </w:t>
+      </w:r>
+      <w:bookmarkStart w:id="6" w:name="_Hlk161375168"/>
+      <w:r>
+        <w:t>The National Stock Exchange of India is referred to as NSE. With its main office located in Mumbai, it is one of the top stock exchanges in India. The NSE makes it easier to trade a range of financial instruments, such as debt securities, currencies, derivatives, and stocks. In terms of market capitalization and trading volume, NSE has become India's largest stock exchange. It uses an electronic trading platform that makes trading easy and effective for investors all over the nation.</w:t>
+      </w:r>
+      <w:bookmarkEnd w:id="6"/>
+    </w:p>
+    <w:p/>
+    <w:p>
+      <w:bookmarkStart w:id="7" w:name="_Hlk161374952"/>
+      <w:bookmarkEnd w:id="5"/>
+      <w:r>
+        <w:t>BSE</w:t>
+      </w:r>
+      <w:r>
+        <w:t>:</w:t>
+      </w:r>
+      <w:r>
+        <w:rPr>
+          <w:rFonts w:ascii="Times New Roman" w:eastAsia="Times New Roman" w:hAnsi="Times New Roman" w:cs="Times New Roman"/>
+          <w:kern w:val="0"/>
+          <w:sz w:val="24"/>
+          <w:szCs w:val="24"/>
+          <w:lang w:eastAsia="en-IN"/>
+          <w14:ligatures w14:val="none"/>
+        </w:rPr>
+        <w:t xml:space="preserve"> </w:t>
+      </w:r>
+      <w:bookmarkStart w:id="8" w:name="_Hlk161375354"/>
+      <w:r>
+        <w:t xml:space="preserve">The Bombay Stock Exchange, or BSE, is one of India's biggest and oldest stock exchanges. BSE is a Mumbai-based company that was founded in 1875. Thirty of the biggest and most frequently traded stocks listed on the BSE, representing different sectors of the Indian economy, make up the benchmark index known as the Sensex. The Securities and Exchange Board of India (SEBI), which is the main regulatory body for the Indian securities markets, established the regulatory framework that the BSE operates under. </w:t>
+      </w:r>
+      <w:bookmarkEnd w:id="8"/>
+    </w:p>
+    <w:p/>
+    <w:p>
+      <w:bookmarkStart w:id="9" w:name="_Hlk161374969"/>
+      <w:bookmarkEnd w:id="7"/>
+      <w:r>
+        <w:lastRenderedPageBreak/>
         <w:t>Bank nifty:</w:t>
       </w:r>
-    </w:p>
-    <w:p>
-      <w:r>
-        <w:t>Fin Nifty:</w:t>
-      </w:r>
-    </w:p>
+      <w:r>
+        <w:t xml:space="preserve"> </w:t>
+      </w:r>
+      <w:r>
+        <w:t>The Nifty Bank Index, or Bank Nifty, is an indicator that follows the performance of India's banking industry. It consists of the largest and most liquid banking stocks that are traded on the National Stock Exchange (NSE). Major private and public sector banks as well as other financial institutions' stocks are included in the Bank Nifty index.</w:t>
+      </w:r>
+    </w:p>
+    <w:bookmarkEnd w:id="9"/>
     <w:p>
       <w:r>
         <w:t>Midcap Nifty:</w:t>
       </w:r>
-    </w:p>
-    <w:p>
-      <w:r>
-        <w:t>Bankex:</w:t>
-      </w:r>
-    </w:p>
-    <w:p/>
+      <w:r>
+        <w:t xml:space="preserve"> </w:t>
+      </w:r>
+      <w:r>
+        <w:t>An index or collection of stocks that represent mid-sized businesses on the stock market is commonly referred to as "</w:t>
+      </w:r>
+      <w:r>
+        <w:t>midcap nifty</w:t>
+      </w:r>
+      <w:r>
+        <w:t>." The top 50 mid-cap companies listed on the National Stock Exchange (NSE) are tracked by the widely used Nifty Midcap 50 index in India.</w:t>
+      </w:r>
+    </w:p>
     <w:p/>
     <w:p/>
     <w:p/>

</xml_diff>

<commit_message>
Info added in word
</commit_message>
<xml_diff>
--- a/Investing.docx
+++ b/Investing.docx
@@ -873,18 +873,170 @@
         <w:t xml:space="preserve"> </w:t>
       </w:r>
       <w:r>
-        <w:t>An index or collection of stocks that represent mid-sized businesses on the stock market is commonly referred to as "</w:t>
-      </w:r>
-      <w:r>
-        <w:t>midcap nifty</w:t>
-      </w:r>
-      <w:r>
-        <w:t>." The top 50 mid-cap companies listed on the National Stock Exchange (NSE) are tracked by the widely used Nifty Midcap 50 index in India.</w:t>
-      </w:r>
-    </w:p>
-    <w:p/>
-    <w:p/>
-    <w:p/>
+        <w:t>An index or collection of stocks that represent mid-sized businesses on the stock market is commonly referred to as "midcap nifty." The top 50 mid-cap companies listed on the National Stock Exchange (NSE) are tracked by the widely used Nifty Midcap 50 index in India.</w:t>
+      </w:r>
+    </w:p>
+    <w:p/>
+    <w:p/>
+    <w:p>
+      <w:pPr>
+        <w:jc w:val="center"/>
+        <w:rPr>
+          <w:sz w:val="40"/>
+          <w:szCs w:val="40"/>
+        </w:rPr>
+      </w:pPr>
+      <w:r>
+        <w:rPr>
+          <w:sz w:val="40"/>
+          <w:szCs w:val="40"/>
+        </w:rPr>
+        <w:t>Page 2</w:t>
+      </w:r>
+    </w:p>
+    <w:p>
+      <w:pPr>
+        <w:rPr>
+          <w:sz w:val="24"/>
+          <w:szCs w:val="24"/>
+        </w:rPr>
+      </w:pPr>
+    </w:p>
+    <w:p>
+      <w:pPr>
+        <w:rPr>
+          <w:sz w:val="24"/>
+          <w:szCs w:val="24"/>
+        </w:rPr>
+      </w:pPr>
+      <w:r>
+        <w:rPr>
+          <w:sz w:val="24"/>
+          <w:szCs w:val="24"/>
+        </w:rPr>
+        <w:t>What is investing?</w:t>
+      </w:r>
+    </w:p>
+    <w:p>
+      <w:pPr>
+        <w:rPr>
+          <w:sz w:val="24"/>
+          <w:szCs w:val="24"/>
+        </w:rPr>
+      </w:pPr>
+      <w:r>
+        <w:rPr>
+          <w:sz w:val="24"/>
+          <w:szCs w:val="24"/>
+        </w:rPr>
+        <w:t>The act of distributing funds or resources with the hope of making a profit at some point in the future is known as investing. It entails investing in assets with the intention of generating returns through dividends, interest, or capital growth, such as stocks, bonds, property, or mutual funds. The goal of investing is to accumulate wealth over time and meet financial goals such as funding education, saving for retirement, or accumulating wealth. Thorough investigation, evaluation, and risk control are necessary for successful investing in order to reach well-informed choices and long-term financial objectives.</w:t>
+      </w:r>
+    </w:p>
+    <w:p>
+      <w:pPr>
+        <w:rPr>
+          <w:sz w:val="24"/>
+          <w:szCs w:val="24"/>
+        </w:rPr>
+      </w:pPr>
+    </w:p>
+    <w:p>
+      <w:pPr>
+        <w:rPr>
+          <w:sz w:val="24"/>
+          <w:szCs w:val="24"/>
+        </w:rPr>
+      </w:pPr>
+      <w:r>
+        <w:rPr>
+          <w:sz w:val="24"/>
+          <w:szCs w:val="24"/>
+        </w:rPr>
+        <w:t>What is trading?</w:t>
+      </w:r>
+    </w:p>
+    <w:p>
+      <w:pPr>
+        <w:rPr>
+          <w:sz w:val="24"/>
+          <w:szCs w:val="24"/>
+        </w:rPr>
+      </w:pPr>
+      <w:r>
+        <w:rPr>
+          <w:sz w:val="24"/>
+          <w:szCs w:val="24"/>
+        </w:rPr>
+        <w:t>Buying and selling financial instruments, such as stocks, currencies, commodities, or derivatives, with the intention of profiting from transient price fluctuations is referred to as trading. Trading focuses on taking advantage of short-term market fluctuations, in contrast to investing, which usually entails holding assets for the long term in order to achieve capital appreciation or income generation.</w:t>
+      </w:r>
+    </w:p>
+    <w:p>
+      <w:pPr>
+        <w:rPr>
+          <w:sz w:val="24"/>
+          <w:szCs w:val="24"/>
+        </w:rPr>
+      </w:pPr>
+      <w:r>
+        <w:rPr>
+          <w:sz w:val="24"/>
+          <w:szCs w:val="24"/>
+        </w:rPr>
+        <w:t>The goal of traders' transactions is to profit from price changes that occur over short periods of time, from seconds to days. To find opportunities and make wise choices, they might use a variety of trading strategies, such as technical analysis, fundamental analysis, algorithmic trading, and quantitative analysis.</w:t>
+      </w:r>
+    </w:p>
+    <w:p>
+      <w:pPr>
+        <w:rPr>
+          <w:sz w:val="24"/>
+          <w:szCs w:val="24"/>
+        </w:rPr>
+      </w:pPr>
+      <w:r>
+        <w:rPr>
+          <w:sz w:val="24"/>
+          <w:szCs w:val="24"/>
+        </w:rPr>
+        <w:t xml:space="preserve">A thorough understanding of trading strategies, risk management tactics, and market dynamics are necessary for successful trading. It also entails keeping up with business news, geopolitical developments, economic indicators, and other elements that could affect asset values. Trading platforms, like online brokerages or trading software, are frequently used by traders to execute trades and keep an eye on the state of the market in real time. </w:t>
+      </w:r>
+      <w:r>
+        <w:rPr>
+          <w:sz w:val="24"/>
+          <w:szCs w:val="24"/>
+        </w:rPr>
+        <w:br/>
+      </w:r>
+      <w:r>
+        <w:rPr>
+          <w:sz w:val="24"/>
+          <w:szCs w:val="24"/>
+        </w:rPr>
+        <w:br/>
+      </w:r>
+      <w:r>
+        <w:rPr>
+          <w:sz w:val="24"/>
+          <w:szCs w:val="24"/>
+        </w:rPr>
+        <w:br/>
+      </w:r>
+      <w:r>
+        <w:rPr>
+          <w:sz w:val="24"/>
+          <w:szCs w:val="24"/>
+        </w:rPr>
+        <w:lastRenderedPageBreak/>
+        <w:br/>
+      </w:r>
+    </w:p>
+    <w:p>
+      <w:pPr>
+        <w:rPr>
+          <w:sz w:val="24"/>
+          <w:szCs w:val="24"/>
+        </w:rPr>
+      </w:pPr>
+    </w:p>
     <w:sectPr>
       <w:pgSz w:w="11906" w:h="16838"/>
       <w:pgMar w:top="1440" w:right="1440" w:bottom="1440" w:left="1440" w:header="708" w:footer="708" w:gutter="0"/>

</xml_diff>